<commit_message>
Changes and Signature to RA and SWMS
</commit_message>
<xml_diff>
--- a/Risk Assessment Assignment 2.docx
+++ b/Risk Assessment Assignment 2.docx
@@ -2826,281 +2826,6 @@
                 <w:sz w:val="18"/>
                 <w:szCs w:val="18"/>
               </w:rPr>
-              <w:t>Burns or slight singes to objects or person in contact</w:t>
-            </w:r>
-          </w:p>
-        </w:tc>
-        <w:tc>
-          <w:tcPr>
-            <w:tcW w:w="1701" w:type="dxa"/>
-            <w:tcBorders>
-              <w:top w:val="single" w:sz="4" w:space="0" w:color="A0B8C8"/>
-              <w:left w:val="single" w:sz="4" w:space="0" w:color="A0B8C8"/>
-              <w:bottom w:val="single" w:sz="4" w:space="0" w:color="A0B8C8"/>
-              <w:right w:val="single" w:sz="4" w:space="0" w:color="A0B8C8"/>
-            </w:tcBorders>
-          </w:tcPr>
-          <w:p>
-            <w:pPr>
-              <w:tabs>
-                <w:tab w:val="center" w:pos="4320"/>
-                <w:tab w:val="right" w:pos="8640"/>
-              </w:tabs>
-              <w:spacing w:after="0" w:line="240" w:lineRule="auto"/>
-              <w:rPr>
-                <w:rFonts w:eastAsia="Times New Roman" w:cs="Calibri"/>
-                <w:sz w:val="18"/>
-                <w:szCs w:val="18"/>
-              </w:rPr>
-            </w:pPr>
-            <w:r>
-              <w:rPr>
-                <w:rFonts w:eastAsia="Times New Roman" w:cs="Calibri"/>
-                <w:sz w:val="18"/>
-                <w:szCs w:val="18"/>
-              </w:rPr>
-              <w:t xml:space="preserve">(Assuming it’s the </w:t>
-            </w:r>
-            <w:hyperlink r:id="rId11" w:history="1">
-              <w:r>
-                <w:rPr>
-                  <w:rStyle w:val="Hyperlink"/>
-                  <w:rFonts w:eastAsia="Times New Roman" w:cs="Calibri"/>
-                  <w:sz w:val="18"/>
-                  <w:szCs w:val="18"/>
-                </w:rPr>
-                <w:t>Gen3 Bot</w:t>
-              </w:r>
-            </w:hyperlink>
-            <w:r>
-              <w:rPr>
-                <w:rFonts w:eastAsia="Times New Roman" w:cs="Calibri"/>
-                <w:sz w:val="18"/>
-                <w:szCs w:val="18"/>
-              </w:rPr>
-              <w:t xml:space="preserve">) </w:t>
-            </w:r>
-            <w:r>
-              <w:rPr>
-                <w:rFonts w:eastAsia="Times New Roman" w:cs="Calibri"/>
-                <w:sz w:val="18"/>
-                <w:szCs w:val="18"/>
-              </w:rPr>
-              <w:t>An overloaded PSU may raise the system's temperature.</w:t>
-            </w:r>
-          </w:p>
-        </w:tc>
-        <w:tc>
-          <w:tcPr>
-            <w:tcW w:w="2410" w:type="dxa"/>
-            <w:tcBorders>
-              <w:top w:val="single" w:sz="4" w:space="0" w:color="A0B8C8"/>
-              <w:left w:val="single" w:sz="4" w:space="0" w:color="A0B8C8"/>
-              <w:bottom w:val="single" w:sz="4" w:space="0" w:color="A0B8C8"/>
-              <w:right w:val="single" w:sz="4" w:space="0" w:color="A0B8C8"/>
-            </w:tcBorders>
-          </w:tcPr>
-          <w:p>
-            <w:pPr>
-              <w:tabs>
-                <w:tab w:val="center" w:pos="4320"/>
-                <w:tab w:val="right" w:pos="8640"/>
-              </w:tabs>
-              <w:spacing w:after="0" w:line="240" w:lineRule="auto"/>
-              <w:rPr>
-                <w:rFonts w:eastAsia="Times New Roman" w:cs="Calibri"/>
-                <w:sz w:val="18"/>
-                <w:szCs w:val="18"/>
-              </w:rPr>
-            </w:pPr>
-            <w:r>
-              <w:rPr>
-                <w:rFonts w:eastAsia="Times New Roman" w:cs="Calibri"/>
-                <w:sz w:val="18"/>
-                <w:szCs w:val="18"/>
-              </w:rPr>
-              <w:t>Risk of burns and singeing to individuals in direct contact.</w:t>
-            </w:r>
-          </w:p>
-        </w:tc>
-        <w:tc>
-          <w:tcPr>
-            <w:tcW w:w="2693" w:type="dxa"/>
-            <w:tcBorders>
-              <w:top w:val="single" w:sz="4" w:space="0" w:color="A0B8C8"/>
-              <w:left w:val="single" w:sz="4" w:space="0" w:color="A0B8C8"/>
-              <w:bottom w:val="single" w:sz="4" w:space="0" w:color="A0B8C8"/>
-              <w:right w:val="single" w:sz="4" w:space="0" w:color="A0B8C8"/>
-            </w:tcBorders>
-          </w:tcPr>
-          <w:p>
-            <w:pPr>
-              <w:tabs>
-                <w:tab w:val="center" w:pos="4320"/>
-                <w:tab w:val="right" w:pos="8640"/>
-              </w:tabs>
-              <w:spacing w:after="0" w:line="240" w:lineRule="auto"/>
-              <w:rPr>
-                <w:rFonts w:eastAsia="Times New Roman" w:cs="Calibri"/>
-                <w:sz w:val="18"/>
-                <w:szCs w:val="18"/>
-              </w:rPr>
-            </w:pPr>
-            <w:r>
-              <w:rPr>
-                <w:rFonts w:eastAsia="Times New Roman" w:cs="Calibri"/>
-                <w:sz w:val="18"/>
-                <w:szCs w:val="18"/>
-              </w:rPr>
-              <w:t>Check Serial Number of robot (Less than 2019330933)</w:t>
-            </w:r>
-          </w:p>
-        </w:tc>
-        <w:tc>
-          <w:tcPr>
-            <w:tcW w:w="3119" w:type="dxa"/>
-            <w:tcBorders>
-              <w:top w:val="single" w:sz="4" w:space="0" w:color="A0B8C8"/>
-              <w:left w:val="single" w:sz="4" w:space="0" w:color="A0B8C8"/>
-              <w:bottom w:val="single" w:sz="4" w:space="0" w:color="A0B8C8"/>
-              <w:right w:val="single" w:sz="4" w:space="0" w:color="A0B8C8"/>
-            </w:tcBorders>
-          </w:tcPr>
-          <w:p>
-            <w:pPr>
-              <w:tabs>
-                <w:tab w:val="center" w:pos="4320"/>
-                <w:tab w:val="right" w:pos="8640"/>
-              </w:tabs>
-              <w:spacing w:after="0" w:line="240" w:lineRule="auto"/>
-              <w:rPr>
-                <w:rFonts w:eastAsia="Times New Roman" w:cs="Calibri"/>
-                <w:sz w:val="18"/>
-                <w:szCs w:val="18"/>
-              </w:rPr>
-            </w:pPr>
-            <w:r>
-              <w:rPr>
-                <w:rFonts w:eastAsia="Times New Roman" w:cs="Calibri"/>
-                <w:sz w:val="18"/>
-                <w:szCs w:val="18"/>
-              </w:rPr>
-              <w:t>Keep the firmware up to date to ensure safe and proper operation.</w:t>
-            </w:r>
-            <w:r>
-              <w:rPr>
-                <w:rFonts w:eastAsia="Times New Roman" w:cs="Calibri"/>
-                <w:sz w:val="18"/>
-                <w:szCs w:val="18"/>
-              </w:rPr>
-              <w:t xml:space="preserve"> Double check code to not excessively overload robot.</w:t>
-            </w:r>
-          </w:p>
-        </w:tc>
-        <w:tc>
-          <w:tcPr>
-            <w:tcW w:w="1559" w:type="dxa"/>
-            <w:tcBorders>
-              <w:top w:val="single" w:sz="4" w:space="0" w:color="A0B8C8"/>
-              <w:left w:val="single" w:sz="4" w:space="0" w:color="A0B8C8"/>
-              <w:bottom w:val="single" w:sz="4" w:space="0" w:color="A0B8C8"/>
-              <w:right w:val="single" w:sz="4" w:space="0" w:color="A0B8C8"/>
-            </w:tcBorders>
-          </w:tcPr>
-          <w:p>
-            <w:pPr>
-              <w:tabs>
-                <w:tab w:val="center" w:pos="4320"/>
-                <w:tab w:val="right" w:pos="8640"/>
-              </w:tabs>
-              <w:spacing w:after="0" w:line="240" w:lineRule="auto"/>
-              <w:ind w:left="426"/>
-              <w:jc w:val="center"/>
-              <w:rPr>
-                <w:rFonts w:eastAsia="Times New Roman" w:cs="Calibri"/>
-                <w:sz w:val="18"/>
-                <w:szCs w:val="18"/>
-              </w:rPr>
-            </w:pPr>
-            <w:r>
-              <w:rPr>
-                <w:rFonts w:eastAsia="Times New Roman" w:cs="Calibri"/>
-                <w:sz w:val="18"/>
-                <w:szCs w:val="18"/>
-              </w:rPr>
-              <w:t>09/10/24</w:t>
-            </w:r>
-          </w:p>
-        </w:tc>
-        <w:tc>
-          <w:tcPr>
-            <w:tcW w:w="1134" w:type="dxa"/>
-            <w:tcBorders>
-              <w:top w:val="single" w:sz="4" w:space="0" w:color="A0B8C8"/>
-              <w:left w:val="single" w:sz="4" w:space="0" w:color="A0B8C8"/>
-              <w:bottom w:val="single" w:sz="4" w:space="0" w:color="A0B8C8"/>
-              <w:right w:val="single" w:sz="4" w:space="0" w:color="A0B8C8"/>
-            </w:tcBorders>
-          </w:tcPr>
-          <w:p>
-            <w:pPr>
-              <w:tabs>
-                <w:tab w:val="center" w:pos="4320"/>
-                <w:tab w:val="right" w:pos="8640"/>
-              </w:tabs>
-              <w:spacing w:after="0" w:line="240" w:lineRule="auto"/>
-              <w:ind w:left="426"/>
-              <w:rPr>
-                <w:rFonts w:eastAsia="Times New Roman" w:cs="Calibri"/>
-                <w:sz w:val="18"/>
-                <w:szCs w:val="18"/>
-              </w:rPr>
-            </w:pPr>
-            <w:r>
-              <w:rPr>
-                <w:rFonts w:eastAsia="Times New Roman" w:cs="Calibri"/>
-                <w:sz w:val="18"/>
-                <w:szCs w:val="18"/>
-              </w:rPr>
-              <w:t>L</w:t>
-            </w:r>
-          </w:p>
-        </w:tc>
-      </w:tr>
-      <w:tr>
-        <w:trPr>
-          <w:cantSplit/>
-          <w:trHeight w:val="1000"/>
-        </w:trPr>
-        <w:tc>
-          <w:tcPr>
-            <w:tcW w:w="2551" w:type="dxa"/>
-            <w:tcBorders>
-              <w:top w:val="single" w:sz="4" w:space="0" w:color="A0B8C8"/>
-              <w:left w:val="single" w:sz="4" w:space="0" w:color="A0B8C8"/>
-              <w:bottom w:val="single" w:sz="4" w:space="0" w:color="A0B8C8"/>
-              <w:right w:val="single" w:sz="4" w:space="0" w:color="A0B8C8"/>
-            </w:tcBorders>
-          </w:tcPr>
-          <w:p>
-            <w:pPr>
-              <w:tabs>
-                <w:tab w:val="center" w:pos="4320"/>
-                <w:tab w:val="right" w:pos="8640"/>
-              </w:tabs>
-              <w:spacing w:after="0" w:line="240" w:lineRule="auto"/>
-              <w:rPr>
-                <w:rFonts w:eastAsia="Times New Roman" w:cs="Calibri"/>
-                <w:sz w:val="18"/>
-                <w:szCs w:val="18"/>
-              </w:rPr>
-            </w:pPr>
-            <w:r>
-              <w:rPr>
-                <w:rFonts w:eastAsia="Times New Roman" w:cs="Calibri"/>
-                <w:sz w:val="18"/>
-                <w:szCs w:val="18"/>
-              </w:rPr>
               <w:t xml:space="preserve">Entrapment of various sized objects  </w:t>
             </w:r>
           </w:p>
@@ -3609,8 +3334,8 @@
                 <w:szCs w:val="18"/>
               </w:rPr>
               <w:drawing>
-                <wp:inline distT="0" distB="0" distL="0" distR="0" wp14:anchorId="3624ED6A" wp14:editId="0375B5CD">
-                  <wp:extent cx="1493520" cy="693420"/>
+                <wp:inline distT="0" distB="0" distL="0" distR="0" wp14:anchorId="3624ED6A" wp14:editId="1C89AB41">
+                  <wp:extent cx="1341120" cy="693420"/>
                   <wp:effectExtent l="0" t="0" r="0" b="0"/>
                   <wp:docPr id="1" name="Picture 1"/>
                   <wp:cNvGraphicFramePr>
@@ -3626,7 +3351,7 @@
                           </pic:cNvPicPr>
                         </pic:nvPicPr>
                         <pic:blipFill>
-                          <a:blip r:embed="rId12" cstate="print">
+                          <a:blip r:embed="rId11" cstate="print">
                             <a:extLst>
                               <a:ext uri="{28A0092B-C50C-407E-A947-70E740481C1C}">
                                 <a14:useLocalDpi xmlns:a14="http://schemas.microsoft.com/office/drawing/2010/main" val="0"/>
@@ -3641,7 +3366,7 @@
                         <pic:spPr bwMode="auto">
                           <a:xfrm>
                             <a:off x="0" y="0"/>
-                            <a:ext cx="1493520" cy="693420"/>
+                            <a:ext cx="1341120" cy="693420"/>
                           </a:xfrm>
                           <a:prstGeom prst="rect">
                             <a:avLst/>
@@ -3657,6 +3382,24 @@
                 </wp:inline>
               </w:drawing>
             </w:r>
+            <w:r>
+              <w:rPr>
+                <w:rFonts w:ascii="Cochocib Script Latin Pro" w:eastAsia="Times New Roman" w:hAnsi="Cochocib Script Latin Pro" w:cs="Calibri"/>
+                <w:b/>
+                <w:sz w:val="40"/>
+                <w:szCs w:val="40"/>
+              </w:rPr>
+              <w:t>A</w:t>
+            </w:r>
+            <w:r>
+              <w:rPr>
+                <w:rFonts w:ascii="Cochocib Script Latin Pro" w:eastAsia="Times New Roman" w:hAnsi="Cochocib Script Latin Pro" w:cs="Calibri"/>
+                <w:b/>
+                <w:sz w:val="40"/>
+                <w:szCs w:val="40"/>
+              </w:rPr>
+              <w:t xml:space="preserve"> Goode</w:t>
+            </w:r>
           </w:p>
         </w:tc>
         <w:tc>
@@ -3735,8 +3478,8 @@
           <w:szCs w:val="20"/>
         </w:rPr>
         <w:sectPr>
-          <w:footerReference w:type="default" r:id="rId13"/>
-          <w:footerReference w:type="first" r:id="rId14"/>
+          <w:footerReference w:type="default" r:id="rId12"/>
+          <w:footerReference w:type="first" r:id="rId13"/>
           <w:pgSz w:w="16838" w:h="11906" w:orient="landscape" w:code="9"/>
           <w:pgMar w:top="142" w:right="820" w:bottom="397" w:left="709" w:header="0" w:footer="288" w:gutter="0"/>
           <w:cols w:space="720"/>
@@ -4882,7 +4625,7 @@
                     </pic:cNvPicPr>
                   </pic:nvPicPr>
                   <pic:blipFill>
-                    <a:blip r:embed="rId15">
+                    <a:blip r:embed="rId14">
                       <a:extLst>
                         <a:ext uri="{28A0092B-C50C-407E-A947-70E740481C1C}">
                           <a14:useLocalDpi xmlns:a14="http://schemas.microsoft.com/office/drawing/2010/main" val="0"/>
@@ -6534,12 +6277,6 @@
 </file>
 
 <file path=customXml/item1.xml><?xml version="1.0" encoding="utf-8"?>
-<p:properties xmlns:p="http://schemas.microsoft.com/office/2006/metadata/properties" xmlns:xsi="http://www.w3.org/2001/XMLSchema-instance" xmlns:pc="http://schemas.microsoft.com/office/infopath/2007/PartnerControls">
-  <documentManagement/>
-</p:properties>
-</file>
-
-<file path=customXml/item2.xml><?xml version="1.0" encoding="utf-8"?>
 <ct:contentTypeSchema xmlns:ct="http://schemas.microsoft.com/office/2006/metadata/contentType" xmlns:ma="http://schemas.microsoft.com/office/2006/metadata/properties/metaAttributes" ct:_="" ma:_="" ma:contentTypeName="Document" ma:contentTypeID="0x010100CF5ECC788F61CB48A4BC33CDE4CD087A" ma:contentTypeVersion="3" ma:contentTypeDescription="Create a new document." ma:contentTypeScope="" ma:versionID="45b8f04d74ef4e48816b82087ace10e7">
   <xsd:schema xmlns:xsd="http://www.w3.org/2001/XMLSchema" xmlns:xs="http://www.w3.org/2001/XMLSchema" xmlns:p="http://schemas.microsoft.com/office/2006/metadata/properties" xmlns:ns2="39bff644-da6c-42c8-bb0b-8f6e1989d35d" targetNamespace="http://schemas.microsoft.com/office/2006/metadata/properties" ma:root="true" ma:fieldsID="2205effbf6147bd0352feaf48fa8f3a9" ns2:_="">
     <xsd:import namespace="39bff644-da6c-42c8-bb0b-8f6e1989d35d"/>
@@ -6677,6 +6414,12 @@
 </ct:contentTypeSchema>
 </file>
 
+<file path=customXml/item2.xml><?xml version="1.0" encoding="utf-8"?>
+<p:properties xmlns:p="http://schemas.microsoft.com/office/2006/metadata/properties" xmlns:xsi="http://www.w3.org/2001/XMLSchema-instance" xmlns:pc="http://schemas.microsoft.com/office/infopath/2007/PartnerControls">
+  <documentManagement/>
+</p:properties>
+</file>
+
 <file path=customXml/item3.xml><?xml version="1.0" encoding="utf-8"?>
 <?mso-contentType ?>
 <FormTemplates xmlns="http://schemas.microsoft.com/sharepoint/v3/contenttype/forms">
@@ -6687,15 +6430,6 @@
 </file>
 
 <file path=customXml/itemProps1.xml><?xml version="1.0" encoding="utf-8"?>
-<ds:datastoreItem xmlns:ds="http://schemas.openxmlformats.org/officeDocument/2006/customXml" ds:itemID="{17D90793-46D0-42B6-BCAA-B9EC8B92C1E2}">
-  <ds:schemaRefs>
-    <ds:schemaRef ds:uri="http://schemas.microsoft.com/office/2006/metadata/properties"/>
-    <ds:schemaRef ds:uri="http://schemas.microsoft.com/office/infopath/2007/PartnerControls"/>
-  </ds:schemaRefs>
-</ds:datastoreItem>
-</file>
-
-<file path=customXml/itemProps2.xml><?xml version="1.0" encoding="utf-8"?>
 <ds:datastoreItem xmlns:ds="http://schemas.openxmlformats.org/officeDocument/2006/customXml" ds:itemID="{7196A84D-F815-4FC4-9D1A-0890A8C19A40}">
   <ds:schemaRefs>
     <ds:schemaRef ds:uri="http://schemas.microsoft.com/office/2006/metadata/contentType"/>
@@ -6713,6 +6447,15 @@
 </ds:datastoreItem>
 </file>
 
+<file path=customXml/itemProps2.xml><?xml version="1.0" encoding="utf-8"?>
+<ds:datastoreItem xmlns:ds="http://schemas.openxmlformats.org/officeDocument/2006/customXml" ds:itemID="{17D90793-46D0-42B6-BCAA-B9EC8B92C1E2}">
+  <ds:schemaRefs>
+    <ds:schemaRef ds:uri="http://schemas.microsoft.com/office/2006/metadata/properties"/>
+    <ds:schemaRef ds:uri="http://schemas.microsoft.com/office/infopath/2007/PartnerControls"/>
+  </ds:schemaRefs>
+</ds:datastoreItem>
+</file>
+
 <file path=customXml/itemProps3.xml><?xml version="1.0" encoding="utf-8"?>
 <ds:datastoreItem xmlns:ds="http://schemas.openxmlformats.org/officeDocument/2006/customXml" ds:itemID="{A9948B13-3566-489C-B51B-7500570FAB55}">
   <ds:schemaRefs>

</xml_diff>